<commit_message>
fixing redundant word choice in docs/pdf; adding answer to q1
</commit_message>
<xml_diff>
--- a/TechComm/assignments/food/why-food.docx
+++ b/TechComm/assignments/food/why-food.docx
@@ -151,7 +151,7 @@
           <w:szCs w:val="24"/>
         </w:rPr>
         <w:drawing>
-          <wp:anchor distT="0" distB="0" distL="114300" distR="114300" simplePos="0" relativeHeight="251639296" behindDoc="0" locked="0" layoutInCell="1" allowOverlap="1" wp14:anchorId="0F2D1FA4" wp14:editId="58FF01D8">
+          <wp:anchor distT="0" distB="0" distL="114300" distR="114300" simplePos="0" relativeHeight="251640320" behindDoc="0" locked="0" layoutInCell="1" allowOverlap="1" wp14:anchorId="0F2D1FA4" wp14:editId="58FF01D8">
             <wp:simplePos x="0" y="0"/>
             <wp:positionH relativeFrom="column">
               <wp:posOffset>5638800</wp:posOffset>
@@ -792,7 +792,7 @@
           <w:shd w:val="clear" w:color="auto" w:fill="FFFFFF"/>
         </w:rPr>
         <w:drawing>
-          <wp:anchor distT="0" distB="0" distL="114300" distR="114300" simplePos="0" relativeHeight="251659776" behindDoc="0" locked="0" layoutInCell="1" allowOverlap="1" wp14:anchorId="5CD0EE7F" wp14:editId="09C351C2">
+          <wp:anchor distT="0" distB="0" distL="114300" distR="114300" simplePos="0" relativeHeight="251660800" behindDoc="0" locked="0" layoutInCell="1" allowOverlap="1" wp14:anchorId="5CD0EE7F" wp14:editId="09C351C2">
             <wp:simplePos x="0" y="0"/>
             <wp:positionH relativeFrom="column">
               <wp:posOffset>5763260</wp:posOffset>
@@ -890,7 +890,14 @@
           <w:sz w:val="28"/>
           <w:szCs w:val="28"/>
         </w:rPr>
-        <w:t>everyone can relate to</w:t>
+        <w:t xml:space="preserve">everyone </w:t>
+      </w:r>
+      <w:r>
+        <w:rPr>
+          <w:sz w:val="28"/>
+          <w:szCs w:val="28"/>
+        </w:rPr>
+        <w:t>understands</w:t>
       </w:r>
     </w:p>
     <w:p>
@@ -968,23 +975,7 @@
           <w:color w:val="000000"/>
           <w:shd w:val="clear" w:color="auto" w:fill="FFFFFF"/>
         </w:rPr>
-        <w:t>W</w:t>
-      </w:r>
-      <w:r>
-        <w:rPr>
-          <w:rFonts w:asciiTheme="minorHAnsi" w:hAnsiTheme="minorHAnsi" w:cstheme="minorHAnsi"/>
-          <w:color w:val="000000"/>
-          <w:shd w:val="clear" w:color="auto" w:fill="FFFFFF"/>
-        </w:rPr>
-        <w:t>e can consider the importance of honesty, inclusion, clarity, and the other principles for ethical communication.</w:t>
-      </w:r>
-      <w:r>
-        <w:rPr>
-          <w:rFonts w:asciiTheme="minorHAnsi" w:hAnsiTheme="minorHAnsi" w:cstheme="minorHAnsi"/>
-          <w:color w:val="000000"/>
-          <w:shd w:val="clear" w:color="auto" w:fill="FFFFFF"/>
-        </w:rPr>
-        <w:t xml:space="preserve"> </w:t>
+        <w:t xml:space="preserve">We can consider the importance of honesty, inclusion, clarity, and the other principles for ethical communication. </w:t>
       </w:r>
     </w:p>
     <w:p>
@@ -1113,7 +1104,7 @@
           <w:szCs w:val="28"/>
         </w:rPr>
         <w:drawing>
-          <wp:anchor distT="0" distB="0" distL="114300" distR="114300" simplePos="0" relativeHeight="251674112" behindDoc="1" locked="0" layoutInCell="1" allowOverlap="1" wp14:anchorId="1810F841" wp14:editId="7216441D">
+          <wp:anchor distT="0" distB="0" distL="114300" distR="114300" simplePos="0" relativeHeight="251675136" behindDoc="1" locked="0" layoutInCell="1" allowOverlap="1" wp14:anchorId="1810F841" wp14:editId="7216441D">
             <wp:simplePos x="0" y="0"/>
             <wp:positionH relativeFrom="column">
               <wp:posOffset>5848350</wp:posOffset>

</xml_diff>